<commit_message>
Added Intro in Office, Added InteractionHandler and DialogHandler
</commit_message>
<xml_diff>
--- a/Documents/ReferenceCredits.docx
+++ b/Documents/ReferenceCredits.docx
@@ -2,6 +2,20 @@
 <file path=word/document.xml><?xml version="1.0" encoding="utf-8"?>
 <w:document xmlns:wpc="http://schemas.microsoft.com/office/word/2010/wordprocessingCanvas" xmlns:cx="http://schemas.microsoft.com/office/drawing/2014/chartex" xmlns:cx1="http://schemas.microsoft.com/office/drawing/2015/9/8/chartex" xmlns:cx2="http://schemas.microsoft.com/office/drawing/2015/10/21/chartex" xmlns:cx3="http://schemas.microsoft.com/office/drawing/2016/5/9/chartex" xmlns:cx4="http://schemas.microsoft.com/office/drawing/2016/5/10/chartex" xmlns:cx5="http://schemas.microsoft.com/office/drawing/2016/5/11/chartex" xmlns:cx6="http://schemas.microsoft.com/office/drawing/2016/5/12/chartex" xmlns:cx7="http://schemas.microsoft.com/office/drawing/2016/5/13/chartex" xmlns:cx8="http://schemas.microsoft.com/office/drawing/2016/5/14/chartex" xmlns:mc="http://schemas.openxmlformats.org/markup-compatibility/2006" xmlns:aink="http://schemas.microsoft.com/office/drawing/2016/ink" xmlns:am3d="http://schemas.microsoft.com/office/drawing/2017/model3d" xmlns:o="urn:schemas-microsoft-com:office:office" xmlns:r="http://schemas.openxmlformats.org/officeDocument/2006/relationships" xmlns:m="http://schemas.openxmlformats.org/officeDocument/2006/math" xmlns:v="urn:schemas-microsoft-com:vml" xmlns:wp14="http://schemas.microsoft.com/office/word/2010/wordprocessingDrawing" xmlns:wp="http://schemas.openxmlformats.org/drawingml/2006/wordprocessingDrawing" xmlns:w10="urn:schemas-microsoft-com:office:word" xmlns:w="http://schemas.openxmlformats.org/wordprocessingml/2006/main" xmlns:w14="http://schemas.microsoft.com/office/word/2010/wordml" xmlns:w15="http://schemas.microsoft.com/office/word/2012/wordml" xmlns:w16cex="http://schemas.microsoft.com/office/word/2018/wordml/cex" xmlns:w16cid="http://schemas.microsoft.com/office/word/2016/wordml/cid" xmlns:w16="http://schemas.microsoft.com/office/word/2018/wordml" xmlns:w16sdtdh="http://schemas.microsoft.com/office/word/2020/wordml/sdtdatahash" xmlns:w16se="http://schemas.microsoft.com/office/word/2015/wordml/symex" xmlns:wpg="http://schemas.microsoft.com/office/word/2010/wordprocessingGroup" xmlns:wpi="http://schemas.microsoft.com/office/word/2010/wordprocessingInk" xmlns:wne="http://schemas.microsoft.com/office/word/2006/wordml" xmlns:wps="http://schemas.microsoft.com/office/word/2010/wordprocessingShape" mc:Ignorable="w14 w15 w16se w16cid w16 w16cex w16sdtdh wp14">
   <w:body>
+    <w:p>
+      <w:pPr>
+        <w:pStyle w:val="berschrift1"/>
+        <w:rPr>
+          <w:lang w:val="en-GB"/>
+        </w:rPr>
+      </w:pPr>
+      <w:r>
+        <w:rPr>
+          <w:lang w:val="en-GB"/>
+        </w:rPr>
+        <w:t>Models</w:t>
+      </w:r>
+    </w:p>
     <w:p>
       <w:pPr>
         <w:rPr>
@@ -107,12 +121,234 @@
           <w:t>https://stephrobertgames.itch.io/villager-men-psxlowpoly-design</w:t>
         </w:r>
       </w:hyperlink>
+    </w:p>
+    <w:p>
+      <w:pPr>
+        <w:rPr>
+          <w:lang w:val="en-GB"/>
+        </w:rPr>
+      </w:pPr>
+      <w:r>
+        <w:rPr>
+          <w:lang w:val="en-GB"/>
+        </w:rPr>
+        <w:t xml:space="preserve">Telephone: </w:t>
+      </w:r>
+      <w:hyperlink r:id="rId8" w:history="1">
+        <w:r>
+          <w:rPr>
+            <w:rStyle w:val="Hyperlink"/>
+            <w:lang w:val="en-GB"/>
+          </w:rPr>
+          <w:t>https://studionokoi.itch.io/low-poly-assets-1</w:t>
+        </w:r>
+      </w:hyperlink>
       <w:r>
         <w:rPr>
           <w:lang w:val="en-GB"/>
         </w:rPr>
         <w:t xml:space="preserve"> </w:t>
       </w:r>
+    </w:p>
+    <w:p>
+      <w:pPr>
+        <w:pStyle w:val="berschrift1"/>
+        <w:rPr>
+          <w:lang w:val="en-GB"/>
+        </w:rPr>
+      </w:pPr>
+      <w:r>
+        <w:rPr>
+          <w:lang w:val="en-GB"/>
+        </w:rPr>
+        <w:t>Filters</w:t>
+      </w:r>
+    </w:p>
+    <w:p>
+      <w:pPr>
+        <w:rPr>
+          <w:lang w:val="en-GB"/>
+        </w:rPr>
+      </w:pPr>
+      <w:proofErr w:type="spellStart"/>
+      <w:r>
+        <w:rPr>
+          <w:lang w:val="en-GB"/>
+        </w:rPr>
+        <w:t>PSXEffects</w:t>
+      </w:r>
+      <w:proofErr w:type="spellEnd"/>
+      <w:r>
+        <w:rPr>
+          <w:lang w:val="en-GB"/>
+        </w:rPr>
+        <w:t xml:space="preserve">: </w:t>
+      </w:r>
+      <w:hyperlink r:id="rId9" w:history="1">
+        <w:r>
+          <w:rPr>
+            <w:rStyle w:val="Hyperlink"/>
+            <w:lang w:val="en-GB"/>
+          </w:rPr>
+          <w:t>https://assetstore.unity.com/packages/vfx/shaders/psxeffects-132368</w:t>
+        </w:r>
+      </w:hyperlink>
+      <w:r>
+        <w:rPr>
+          <w:lang w:val="en-GB"/>
+        </w:rPr>
+        <w:t xml:space="preserve"> </w:t>
+      </w:r>
+    </w:p>
+    <w:p>
+      <w:pPr>
+        <w:pStyle w:val="berschrift1"/>
+        <w:rPr>
+          <w:lang w:val="en-GB"/>
+        </w:rPr>
+      </w:pPr>
+      <w:r>
+        <w:rPr>
+          <w:lang w:val="en-GB"/>
+        </w:rPr>
+        <w:t>Sounds</w:t>
+      </w:r>
+    </w:p>
+    <w:p>
+      <w:pPr>
+        <w:rPr>
+          <w:lang w:val="en-GB"/>
+        </w:rPr>
+      </w:pPr>
+      <w:r>
+        <w:rPr>
+          <w:lang w:val="en-GB"/>
+        </w:rPr>
+        <w:t xml:space="preserve">Telephone ring: </w:t>
+      </w:r>
+      <w:hyperlink r:id="rId10" w:history="1">
+        <w:r>
+          <w:rPr>
+            <w:rStyle w:val="Hyperlink"/>
+            <w:lang w:val="en-GB"/>
+          </w:rPr>
+          <w:t>https://freesound.org/people/petaj/sounds/28353/</w:t>
+        </w:r>
+      </w:hyperlink>
+      <w:r>
+        <w:rPr>
+          <w:lang w:val="en-GB"/>
+        </w:rPr>
+        <w:t xml:space="preserve"> </w:t>
+      </w:r>
+    </w:p>
+    <w:p>
+      <w:pPr>
+        <w:rPr>
+          <w:lang w:val="en-GB"/>
+        </w:rPr>
+      </w:pPr>
+      <w:r>
+        <w:rPr>
+          <w:lang w:val="en-GB"/>
+        </w:rPr>
+        <w:t xml:space="preserve">Telephone Pick up Hang up: </w:t>
+      </w:r>
+      <w:hyperlink r:id="rId11" w:history="1">
+        <w:r>
+          <w:rPr>
+            <w:rStyle w:val="Hyperlink"/>
+            <w:lang w:val="en-GB"/>
+          </w:rPr>
+          <w:t>https://freesound.org/people/crz1990/sounds/135902/</w:t>
+        </w:r>
+      </w:hyperlink>
+      <w:r>
+        <w:rPr>
+          <w:lang w:val="en-GB"/>
+        </w:rPr>
+        <w:t xml:space="preserve"> </w:t>
+      </w:r>
+    </w:p>
+    <w:p>
+      <w:pPr>
+        <w:pStyle w:val="berschrift1"/>
+        <w:rPr>
+          <w:lang w:val="en-GB"/>
+        </w:rPr>
+      </w:pPr>
+      <w:proofErr w:type="spellStart"/>
+      <w:r>
+        <w:rPr>
+          <w:lang w:val="en-GB"/>
+        </w:rPr>
+        <w:t>Skripts</w:t>
+      </w:r>
+      <w:proofErr w:type="spellEnd"/>
+    </w:p>
+    <w:p>
+      <w:pPr>
+        <w:rPr>
+          <w:lang w:val="en-GB"/>
+        </w:rPr>
+      </w:pPr>
+      <w:r>
+        <w:rPr>
+          <w:lang w:val="en-GB"/>
+        </w:rPr>
+        <w:t>Unity Task Manager Copyright chomp</w:t>
+      </w:r>
+    </w:p>
+    <w:p>
+      <w:pPr>
+        <w:rPr>
+          <w:lang w:val="en-GB"/>
+        </w:rPr>
+      </w:pPr>
+      <w:hyperlink r:id="rId12" w:history="1">
+        <w:r>
+          <w:rPr>
+            <w:rStyle w:val="Hyperlink"/>
+            <w:lang w:val="en-GB"/>
+          </w:rPr>
+          <w:t>https://forum.unity.com/threads/a-more-flexible-coroutine-interface.94220/</w:t>
+        </w:r>
+      </w:hyperlink>
+      <w:r>
+        <w:rPr>
+          <w:lang w:val="en-GB"/>
+        </w:rPr>
+        <w:t xml:space="preserve"> </w:t>
+      </w:r>
+    </w:p>
+    <w:p>
+      <w:pPr>
+        <w:rPr>
+          <w:lang w:val="en-GB"/>
+        </w:rPr>
+      </w:pPr>
+      <w:hyperlink r:id="rId13" w:history="1">
+        <w:r>
+          <w:rPr>
+            <w:rStyle w:val="Hyperlink"/>
+            <w:lang w:val="en-GB"/>
+          </w:rPr>
+          <w:t>https://raw.github.com/krockot/Unity-TaskManager/master/TaskManager.cs</w:t>
+        </w:r>
+      </w:hyperlink>
+      <w:r>
+        <w:rPr>
+          <w:lang w:val="en-GB"/>
+        </w:rPr>
+        <w:t xml:space="preserve"> </w:t>
+      </w:r>
+    </w:p>
+    <w:p>
+      <w:pPr>
+        <w:rPr>
+          <w:lang w:val="en-GB"/>
+        </w:rPr>
+      </w:pPr>
     </w:p>
     <w:sectPr>
       <w:pgSz w:w="11906" w:h="16838"/>
@@ -523,6 +759,27 @@
     <w:name w:val="Normal"/>
     <w:qFormat/>
   </w:style>
+  <w:style w:type="paragraph" w:styleId="berschrift1">
+    <w:name w:val="heading 1"/>
+    <w:basedOn w:val="Standard"/>
+    <w:next w:val="Standard"/>
+    <w:link w:val="berschrift1Zchn"/>
+    <w:uiPriority w:val="9"/>
+    <w:qFormat/>
+    <w:rsid w:val="007D609C"/>
+    <w:pPr>
+      <w:keepNext/>
+      <w:keepLines/>
+      <w:spacing w:before="240" w:after="0"/>
+      <w:outlineLvl w:val="0"/>
+    </w:pPr>
+    <w:rPr>
+      <w:rFonts w:asciiTheme="majorHAnsi" w:eastAsiaTheme="majorEastAsia" w:hAnsiTheme="majorHAnsi" w:cstheme="majorBidi"/>
+      <w:color w:val="2F5496" w:themeColor="accent1" w:themeShade="BF"/>
+      <w:sz w:val="32"/>
+      <w:szCs w:val="32"/>
+    </w:rPr>
+  </w:style>
   <w:style w:type="character" w:default="1" w:styleId="Absatz-Standardschriftart">
     <w:name w:val="Default Paragraph Font"/>
     <w:uiPriority w:val="1"/>
@@ -571,6 +828,19 @@
     <w:rPr>
       <w:color w:val="605E5C"/>
       <w:shd w:val="clear" w:color="auto" w:fill="E1DFDD"/>
+    </w:rPr>
+  </w:style>
+  <w:style w:type="character" w:customStyle="1" w:styleId="berschrift1Zchn">
+    <w:name w:val="Überschrift 1 Zchn"/>
+    <w:basedOn w:val="Absatz-Standardschriftart"/>
+    <w:link w:val="berschrift1"/>
+    <w:uiPriority w:val="9"/>
+    <w:rsid w:val="007D609C"/>
+    <w:rPr>
+      <w:rFonts w:asciiTheme="majorHAnsi" w:eastAsiaTheme="majorEastAsia" w:hAnsiTheme="majorHAnsi" w:cstheme="majorBidi"/>
+      <w:color w:val="2F5496" w:themeColor="accent1" w:themeShade="BF"/>
+      <w:sz w:val="32"/>
+      <w:szCs w:val="32"/>
     </w:rPr>
   </w:style>
 </w:styles>

</xml_diff>

<commit_message>
Added Basic Health Controller and Damage Script
</commit_message>
<xml_diff>
--- a/Documents/ReferenceCredits.docx
+++ b/Documents/ReferenceCredits.docx
@@ -1,6 +1,6 @@
 
 <file path=word/document.xml><?xml version="1.0" encoding="utf-8"?>
-<w:document xmlns:wpc="http://schemas.microsoft.com/office/word/2010/wordprocessingCanvas" xmlns:cx="http://schemas.microsoft.com/office/drawing/2014/chartex" xmlns:cx1="http://schemas.microsoft.com/office/drawing/2015/9/8/chartex" xmlns:cx2="http://schemas.microsoft.com/office/drawing/2015/10/21/chartex" xmlns:cx3="http://schemas.microsoft.com/office/drawing/2016/5/9/chartex" xmlns:cx4="http://schemas.microsoft.com/office/drawing/2016/5/10/chartex" xmlns:cx5="http://schemas.microsoft.com/office/drawing/2016/5/11/chartex" xmlns:cx6="http://schemas.microsoft.com/office/drawing/2016/5/12/chartex" xmlns:cx7="http://schemas.microsoft.com/office/drawing/2016/5/13/chartex" xmlns:cx8="http://schemas.microsoft.com/office/drawing/2016/5/14/chartex" xmlns:mc="http://schemas.openxmlformats.org/markup-compatibility/2006" xmlns:aink="http://schemas.microsoft.com/office/drawing/2016/ink" xmlns:am3d="http://schemas.microsoft.com/office/drawing/2017/model3d" xmlns:o="urn:schemas-microsoft-com:office:office" xmlns:r="http://schemas.openxmlformats.org/officeDocument/2006/relationships" xmlns:m="http://schemas.openxmlformats.org/officeDocument/2006/math" xmlns:v="urn:schemas-microsoft-com:vml" xmlns:wp14="http://schemas.microsoft.com/office/word/2010/wordprocessingDrawing" xmlns:wp="http://schemas.openxmlformats.org/drawingml/2006/wordprocessingDrawing" xmlns:w10="urn:schemas-microsoft-com:office:word" xmlns:w="http://schemas.openxmlformats.org/wordprocessingml/2006/main" xmlns:w14="http://schemas.microsoft.com/office/word/2010/wordml" xmlns:w15="http://schemas.microsoft.com/office/word/2012/wordml" xmlns:w16cid="http://schemas.microsoft.com/office/word/2016/wordml/cid" xmlns:w16se="http://schemas.microsoft.com/office/word/2015/wordml/symex" xmlns:wpg="http://schemas.microsoft.com/office/word/2010/wordprocessingGroup" xmlns:wpi="http://schemas.microsoft.com/office/word/2010/wordprocessingInk" xmlns:wne="http://schemas.microsoft.com/office/word/2006/wordml" xmlns:wps="http://schemas.microsoft.com/office/word/2010/wordprocessingShape" mc:Ignorable="w14 w15 w16se w16cid wp14">
+<w:document xmlns:wpc="http://schemas.microsoft.com/office/word/2010/wordprocessingCanvas" xmlns:cx="http://schemas.microsoft.com/office/drawing/2014/chartex" xmlns:cx1="http://schemas.microsoft.com/office/drawing/2015/9/8/chartex" xmlns:cx2="http://schemas.microsoft.com/office/drawing/2015/10/21/chartex" xmlns:cx3="http://schemas.microsoft.com/office/drawing/2016/5/9/chartex" xmlns:cx4="http://schemas.microsoft.com/office/drawing/2016/5/10/chartex" xmlns:cx5="http://schemas.microsoft.com/office/drawing/2016/5/11/chartex" xmlns:cx6="http://schemas.microsoft.com/office/drawing/2016/5/12/chartex" xmlns:cx7="http://schemas.microsoft.com/office/drawing/2016/5/13/chartex" xmlns:cx8="http://schemas.microsoft.com/office/drawing/2016/5/14/chartex" xmlns:mc="http://schemas.openxmlformats.org/markup-compatibility/2006" xmlns:aink="http://schemas.microsoft.com/office/drawing/2016/ink" xmlns:am3d="http://schemas.microsoft.com/office/drawing/2017/model3d" xmlns:o="urn:schemas-microsoft-com:office:office" xmlns:r="http://schemas.openxmlformats.org/officeDocument/2006/relationships" xmlns:m="http://schemas.openxmlformats.org/officeDocument/2006/math" xmlns:v="urn:schemas-microsoft-com:vml" xmlns:wp14="http://schemas.microsoft.com/office/word/2010/wordprocessingDrawing" xmlns:wp="http://schemas.openxmlformats.org/drawingml/2006/wordprocessingDrawing" xmlns:w10="urn:schemas-microsoft-com:office:word" xmlns:w="http://schemas.openxmlformats.org/wordprocessingml/2006/main" xmlns:w14="http://schemas.microsoft.com/office/word/2010/wordml" xmlns:w15="http://schemas.microsoft.com/office/word/2012/wordml" xmlns:w16cex="http://schemas.microsoft.com/office/word/2018/wordml/cex" xmlns:w16cid="http://schemas.microsoft.com/office/word/2016/wordml/cid" xmlns:w16="http://schemas.microsoft.com/office/word/2018/wordml" xmlns:w16sdtdh="http://schemas.microsoft.com/office/word/2020/wordml/sdtdatahash" xmlns:w16se="http://schemas.microsoft.com/office/word/2015/wordml/symex" xmlns:wpg="http://schemas.microsoft.com/office/word/2010/wordprocessingGroup" xmlns:wpi="http://schemas.microsoft.com/office/word/2010/wordprocessingInk" xmlns:wne="http://schemas.microsoft.com/office/word/2006/wordml" xmlns:wps="http://schemas.microsoft.com/office/word/2010/wordprocessingShape" mc:Ignorable="w14 w15 w16se w16cid w16 w16cex w16sdtdh wp14">
   <w:body>
     <w:p>
       <w:pPr>
@@ -151,6 +151,11 @@
       </w:r>
     </w:p>
     <w:p>
+      <w:pPr>
+        <w:rPr>
+          <w:lang w:val="en-GB"/>
+        </w:rPr>
+      </w:pPr>
       <w:r>
         <w:rPr>
           <w:lang w:val="en-GB"/>
@@ -160,6 +165,7 @@
       <w:r>
         <w:rPr>
           <w:rStyle w:val="Hyperlink"/>
+          <w:lang w:val="en-GB"/>
         </w:rPr>
         <w:t xml:space="preserve"> </w:t>
       </w:r>
@@ -177,6 +183,7 @@
       <w:pPr>
         <w:rPr>
           <w:rStyle w:val="Hyperlink"/>
+          <w:lang w:val="en-GB"/>
         </w:rPr>
       </w:pPr>
       <w:r>
@@ -185,41 +192,240 @@
         </w:rPr>
         <w:t xml:space="preserve">Flashlight: </w:t>
       </w:r>
-      <w:r>
+      <w:hyperlink r:id="rId10" w:tgtFrame="_blank" w:tooltip="https://assetstore.unity.com/packages/3d/props/electronics/flashlight-18972" w:history="1">
+        <w:r>
+          <w:rPr>
+            <w:rStyle w:val="Hyperlink"/>
+            <w:lang w:val="en-GB"/>
+          </w:rPr>
+          <w:t>https://assetstore.unity.com/packages/3d/props/electronics/flashlight-18972</w:t>
+        </w:r>
+      </w:hyperlink>
+    </w:p>
+    <w:p>
+      <w:pPr>
+        <w:pStyle w:val="berschrift1"/>
+        <w:rPr>
+          <w:lang w:val="en-GB"/>
+        </w:rPr>
+      </w:pPr>
+      <w:r>
+        <w:rPr>
+          <w:lang w:val="en-GB"/>
+        </w:rPr>
+        <w:t>Filters</w:t>
+      </w:r>
+    </w:p>
+    <w:p>
+      <w:pPr>
+        <w:rPr>
+          <w:lang w:val="en-GB"/>
+        </w:rPr>
+      </w:pPr>
+      <w:proofErr w:type="spellStart"/>
+      <w:r>
+        <w:rPr>
+          <w:lang w:val="en-GB"/>
+        </w:rPr>
+        <w:t>PSXEffects</w:t>
+      </w:r>
+      <w:proofErr w:type="spellEnd"/>
+      <w:r>
+        <w:rPr>
+          <w:lang w:val="en-GB"/>
+        </w:rPr>
+        <w:t xml:space="preserve">: </w:t>
+      </w:r>
+      <w:hyperlink r:id="rId11" w:history="1">
+        <w:r>
+          <w:rPr>
+            <w:rStyle w:val="Hyperlink"/>
+            <w:lang w:val="en-GB"/>
+          </w:rPr>
+          <w:t>https://assetstore.unity.com/packages/vfx/shaders/psxeffects-132368</w:t>
+        </w:r>
+      </w:hyperlink>
+      <w:r>
+        <w:rPr>
+          <w:lang w:val="en-GB"/>
+        </w:rPr>
+        <w:t xml:space="preserve"> </w:t>
+      </w:r>
+    </w:p>
+    <w:p>
+      <w:pPr>
+        <w:pStyle w:val="berschrift1"/>
+        <w:rPr>
+          <w:lang w:val="en-GB"/>
+        </w:rPr>
+      </w:pPr>
+      <w:r>
+        <w:rPr>
+          <w:lang w:val="en-GB"/>
+        </w:rPr>
+        <w:t>Sounds</w:t>
+      </w:r>
+    </w:p>
+    <w:p>
+      <w:pPr>
+        <w:rPr>
+          <w:lang w:val="en-GB"/>
+        </w:rPr>
+      </w:pPr>
+      <w:r>
+        <w:rPr>
+          <w:lang w:val="en-GB"/>
+        </w:rPr>
+        <w:t xml:space="preserve">Telephone ring: </w:t>
+      </w:r>
+      <w:hyperlink r:id="rId12" w:history="1">
+        <w:r>
+          <w:rPr>
+            <w:rStyle w:val="Hyperlink"/>
+            <w:lang w:val="en-GB"/>
+          </w:rPr>
+          <w:t>https://freesound.org/people/petaj/sounds/28353/</w:t>
+        </w:r>
+      </w:hyperlink>
+      <w:r>
+        <w:rPr>
+          <w:lang w:val="en-GB"/>
+        </w:rPr>
+        <w:t xml:space="preserve"> </w:t>
+      </w:r>
+    </w:p>
+    <w:p>
+      <w:pPr>
         <w:rPr>
           <w:rStyle w:val="Hyperlink"/>
           <w:lang w:val="en-GB"/>
         </w:rPr>
-        <w:fldChar w:fldCharType="begin"/>
-      </w:r>
-      <w:r>
-        <w:rPr>
-          <w:rStyle w:val="Hyperlink"/>
-          <w:lang w:val="en-GB"/>
-        </w:rPr>
-        <w:instrText xml:space="preserve"> HYPERLINK "https://assetstore.unity.com/packages/3d/props/electronics/flashlight-18972" \o "https://assetstore.unity.com/packages/3d/props/electronics/flashlight-18972" \t "_blank" </w:instrText>
-      </w:r>
-      <w:r>
-        <w:rPr>
-          <w:rStyle w:val="Hyperlink"/>
-          <w:lang w:val="en-GB"/>
-        </w:rPr>
-        <w:fldChar w:fldCharType="separate"/>
-      </w:r>
-      <w:r>
-        <w:rPr>
-          <w:rStyle w:val="Hyperlink"/>
-          <w:lang w:val="en-GB"/>
-        </w:rPr>
-        <w:t>https://assetstore.unity.com/packages/3d/props/electronics/flashlight-18972</w:t>
-      </w:r>
-      <w:r>
-        <w:rPr>
-          <w:rStyle w:val="Hyperlink"/>
-          <w:lang w:val="en-GB"/>
-        </w:rPr>
-        <w:fldChar w:fldCharType="end"/>
-      </w:r>
+      </w:pPr>
+      <w:r>
+        <w:rPr>
+          <w:lang w:val="en-GB"/>
+        </w:rPr>
+        <w:t xml:space="preserve">Telephone Pick up Hang up: </w:t>
+      </w:r>
+      <w:hyperlink r:id="rId13" w:history="1">
+        <w:r>
+          <w:rPr>
+            <w:rStyle w:val="Hyperlink"/>
+            <w:lang w:val="en-GB"/>
+          </w:rPr>
+          <w:t>https://freesound.org/people/crz1990/sounds/135902/</w:t>
+        </w:r>
+      </w:hyperlink>
+    </w:p>
+    <w:p>
+      <w:pPr>
+        <w:rPr>
+          <w:lang w:val="en-GB"/>
+        </w:rPr>
+      </w:pPr>
+    </w:p>
+    <w:p>
+      <w:pPr>
+        <w:rPr>
+          <w:lang w:val="en-GB"/>
+        </w:rPr>
+      </w:pPr>
+      <w:r>
+        <w:rPr>
+          <w:lang w:val="en-GB"/>
+        </w:rPr>
+        <w:t>The following three Sounds were changed with Audacity:</w:t>
+      </w:r>
+    </w:p>
+    <w:p>
+      <w:r>
+        <w:t xml:space="preserve">Ghost Damage 1: </w:t>
+      </w:r>
+      <w:hyperlink r:id="rId14" w:history="1">
+        <w:r>
+          <w:rPr>
+            <w:rStyle w:val="Hyperlink"/>
+          </w:rPr>
+          <w:t>https://www.soundsnap.com/sound_design_ghost_scream_sudden</w:t>
+        </w:r>
+      </w:hyperlink>
+    </w:p>
+    <w:p>
+      <w:r>
+        <w:t xml:space="preserve">Ghost Damage 2: </w:t>
+      </w:r>
+      <w:hyperlink r:id="rId15" w:history="1">
+        <w:r>
+          <w:rPr>
+            <w:rStyle w:val="Hyperlink"/>
+          </w:rPr>
+          <w:t>https://www.soundsnap.com/sound_design_ghost_scream_stabbing_sudden</w:t>
+        </w:r>
+      </w:hyperlink>
+    </w:p>
+    <w:p>
+      <w:pPr>
+        <w:rPr>
+          <w:lang w:val="en-GB"/>
+        </w:rPr>
+      </w:pPr>
+      <w:r>
+        <w:rPr>
+          <w:lang w:val="en-GB"/>
+        </w:rPr>
+        <w:t xml:space="preserve">Ghost Death: </w:t>
+      </w:r>
+      <w:hyperlink r:id="rId16" w:history="1">
+        <w:r>
+          <w:rPr>
+            <w:rStyle w:val="Hyperlink"/>
+            <w:lang w:val="en-GB"/>
+          </w:rPr>
+          <w:t>https://www.soundsnap.com/sound_design_ghost_scream_massive</w:t>
+        </w:r>
+      </w:hyperlink>
+    </w:p>
+    <w:p>
+      <w:pPr>
+        <w:rPr>
+          <w:lang w:val="en-GB"/>
+        </w:rPr>
+      </w:pPr>
+    </w:p>
+    <w:p>
+      <w:pPr>
+        <w:rPr>
+          <w:lang w:val="en-GB"/>
+        </w:rPr>
+      </w:pPr>
+      <w:r>
+        <w:rPr>
+          <w:lang w:val="en-GB"/>
+        </w:rPr>
+        <w:t xml:space="preserve">Damage01 – Damage03 = cry pain man 06 – 08: </w:t>
+      </w:r>
+      <w:hyperlink r:id="rId17" w:history="1">
+        <w:r>
+          <w:rPr>
+            <w:rStyle w:val="Hyperlink"/>
+            <w:lang w:val="en-GB"/>
+          </w:rPr>
+          <w:t>https://www.soundfishing.eu/sound/scream-in-pain</w:t>
+        </w:r>
+      </w:hyperlink>
+      <w:r>
+        <w:rPr>
+          <w:lang w:val="en-GB"/>
+        </w:rPr>
+        <w:t xml:space="preserve"> </w:t>
+      </w:r>
+    </w:p>
+    <w:p>
+      <w:pPr>
+        <w:rPr>
+          <w:lang w:val="en-GB"/>
+        </w:rPr>
+      </w:pPr>
     </w:p>
     <w:p>
       <w:pPr>
@@ -228,42 +434,41 @@
           <w:lang w:val="en-GB"/>
         </w:rPr>
       </w:pPr>
-      <w:r>
-        <w:rPr>
-          <w:lang w:val="en-GB"/>
-        </w:rPr>
-        <w:t>Filters</w:t>
-      </w:r>
-      <w:bookmarkStart w:id="0" w:name="_GoBack"/>
-      <w:bookmarkEnd w:id="0"/>
-    </w:p>
-    <w:p>
-      <w:pPr>
-        <w:rPr>
-          <w:lang w:val="en-GB"/>
-        </w:rPr>
-      </w:pPr>
       <w:proofErr w:type="spellStart"/>
       <w:r>
         <w:rPr>
           <w:lang w:val="en-GB"/>
         </w:rPr>
-        <w:t>PSXEffects</w:t>
+        <w:t>Skripts</w:t>
       </w:r>
       <w:proofErr w:type="spellEnd"/>
-      <w:r>
-        <w:rPr>
-          <w:lang w:val="en-GB"/>
-        </w:rPr>
-        <w:t xml:space="preserve">: </w:t>
-      </w:r>
-      <w:hyperlink r:id="rId10" w:history="1">
-        <w:r>
-          <w:rPr>
-            <w:rStyle w:val="Hyperlink"/>
-            <w:lang w:val="en-GB"/>
-          </w:rPr>
-          <w:t>https://assetstore.unity.com/packages/vfx/shaders/psxeffects-132368</w:t>
+    </w:p>
+    <w:p>
+      <w:pPr>
+        <w:rPr>
+          <w:lang w:val="en-GB"/>
+        </w:rPr>
+      </w:pPr>
+      <w:r>
+        <w:rPr>
+          <w:lang w:val="en-GB"/>
+        </w:rPr>
+        <w:t>Unity Task Manager Copyright chomp</w:t>
+      </w:r>
+    </w:p>
+    <w:p>
+      <w:pPr>
+        <w:rPr>
+          <w:lang w:val="en-GB"/>
+        </w:rPr>
+      </w:pPr>
+      <w:hyperlink r:id="rId18" w:history="1">
+        <w:r>
+          <w:rPr>
+            <w:rStyle w:val="Hyperlink"/>
+            <w:lang w:val="en-GB"/>
+          </w:rPr>
+          <w:t>https://forum.unity.com/threads/a-more-flexible-coroutine-interface.94220/</w:t>
         </w:r>
       </w:hyperlink>
       <w:r>
@@ -275,132 +480,11 @@
     </w:p>
     <w:p>
       <w:pPr>
-        <w:pStyle w:val="berschrift1"/>
-        <w:rPr>
-          <w:lang w:val="en-GB"/>
-        </w:rPr>
-      </w:pPr>
-      <w:r>
-        <w:rPr>
-          <w:lang w:val="en-GB"/>
-        </w:rPr>
-        <w:t>Sounds</w:t>
-      </w:r>
-    </w:p>
-    <w:p>
-      <w:pPr>
-        <w:rPr>
-          <w:lang w:val="en-GB"/>
-        </w:rPr>
-      </w:pPr>
-      <w:r>
-        <w:rPr>
-          <w:lang w:val="en-GB"/>
-        </w:rPr>
-        <w:t xml:space="preserve">Telephone ring: </w:t>
-      </w:r>
-      <w:hyperlink r:id="rId11" w:history="1">
-        <w:r>
-          <w:rPr>
-            <w:rStyle w:val="Hyperlink"/>
-            <w:lang w:val="en-GB"/>
-          </w:rPr>
-          <w:t>https://freesound.org/people/petaj/sounds/28353/</w:t>
-        </w:r>
-      </w:hyperlink>
-      <w:r>
-        <w:rPr>
-          <w:lang w:val="en-GB"/>
-        </w:rPr>
-        <w:t xml:space="preserve"> </w:t>
-      </w:r>
-    </w:p>
-    <w:p>
-      <w:pPr>
-        <w:rPr>
-          <w:lang w:val="en-GB"/>
-        </w:rPr>
-      </w:pPr>
-      <w:r>
-        <w:rPr>
-          <w:lang w:val="en-GB"/>
-        </w:rPr>
-        <w:t xml:space="preserve">Telephone Pick up Hang up: </w:t>
-      </w:r>
-      <w:hyperlink r:id="rId12" w:history="1">
-        <w:r>
-          <w:rPr>
-            <w:rStyle w:val="Hyperlink"/>
-            <w:lang w:val="en-GB"/>
-          </w:rPr>
-          <w:t>https://freesound.org/people/crz1990/sounds/135902/</w:t>
-        </w:r>
-      </w:hyperlink>
-      <w:r>
-        <w:rPr>
-          <w:lang w:val="en-GB"/>
-        </w:rPr>
-        <w:t xml:space="preserve"> </w:t>
-      </w:r>
-    </w:p>
-    <w:p>
-      <w:pPr>
-        <w:pStyle w:val="berschrift1"/>
-        <w:rPr>
-          <w:lang w:val="en-GB"/>
-        </w:rPr>
-      </w:pPr>
-      <w:proofErr w:type="spellStart"/>
-      <w:r>
-        <w:rPr>
-          <w:lang w:val="en-GB"/>
-        </w:rPr>
-        <w:t>Skripts</w:t>
-      </w:r>
-      <w:proofErr w:type="spellEnd"/>
-    </w:p>
-    <w:p>
-      <w:pPr>
-        <w:rPr>
-          <w:lang w:val="en-GB"/>
-        </w:rPr>
-      </w:pPr>
-      <w:r>
-        <w:rPr>
-          <w:lang w:val="en-GB"/>
-        </w:rPr>
-        <w:t>Unity Task Manager Copyright chomp</w:t>
-      </w:r>
-    </w:p>
-    <w:p>
-      <w:pPr>
-        <w:rPr>
-          <w:lang w:val="en-GB"/>
-        </w:rPr>
-      </w:pPr>
-      <w:hyperlink r:id="rId13" w:history="1">
-        <w:r>
-          <w:rPr>
-            <w:rStyle w:val="Hyperlink"/>
-            <w:lang w:val="en-GB"/>
-          </w:rPr>
-          <w:t>https://forum.unity.com/threads/a-more-flexible-coroutine-interface.94220/</w:t>
-        </w:r>
-      </w:hyperlink>
-      <w:r>
-        <w:rPr>
-          <w:lang w:val="en-GB"/>
-        </w:rPr>
-        <w:t xml:space="preserve"> </w:t>
-      </w:r>
-    </w:p>
-    <w:p>
-      <w:pPr>
-        <w:rPr>
-          <w:lang w:val="en-GB"/>
-        </w:rPr>
-      </w:pPr>
-      <w:hyperlink r:id="rId14" w:history="1">
+        <w:rPr>
+          <w:lang w:val="en-GB"/>
+        </w:rPr>
+      </w:pPr>
+      <w:hyperlink r:id="rId19" w:history="1">
         <w:r>
           <w:rPr>
             <w:rStyle w:val="Hyperlink"/>
@@ -434,7 +518,7 @@
 </file>
 
 <file path=word/styles.xml><?xml version="1.0" encoding="utf-8"?>
-<w:styles xmlns:mc="http://schemas.openxmlformats.org/markup-compatibility/2006" xmlns:r="http://schemas.openxmlformats.org/officeDocument/2006/relationships" xmlns:w="http://schemas.openxmlformats.org/wordprocessingml/2006/main" xmlns:w14="http://schemas.microsoft.com/office/word/2010/wordml" xmlns:w15="http://schemas.microsoft.com/office/word/2012/wordml" xmlns:w16cid="http://schemas.microsoft.com/office/word/2016/wordml/cid" xmlns:w16se="http://schemas.microsoft.com/office/word/2015/wordml/symex" mc:Ignorable="w14 w15 w16se w16cid">
+<w:styles xmlns:mc="http://schemas.openxmlformats.org/markup-compatibility/2006" xmlns:r="http://schemas.openxmlformats.org/officeDocument/2006/relationships" xmlns:w="http://schemas.openxmlformats.org/wordprocessingml/2006/main" xmlns:w14="http://schemas.microsoft.com/office/word/2010/wordml" xmlns:w15="http://schemas.microsoft.com/office/word/2012/wordml" xmlns:w16cex="http://schemas.microsoft.com/office/word/2018/wordml/cex" xmlns:w16cid="http://schemas.microsoft.com/office/word/2016/wordml/cid" xmlns:w16="http://schemas.microsoft.com/office/word/2018/wordml" xmlns:w16sdtdh="http://schemas.microsoft.com/office/word/2020/wordml/sdtdatahash" xmlns:w16se="http://schemas.microsoft.com/office/word/2015/wordml/symex" mc:Ignorable="w14 w15 w16se w16cid w16 w16cex w16sdtdh">
   <w:docDefaults>
     <w:rPrDefault>
       <w:rPr>
@@ -450,7 +534,7 @@
       </w:pPr>
     </w:pPrDefault>
   </w:docDefaults>
-  <w:latentStyles w:defLockedState="0" w:defUIPriority="99" w:defSemiHidden="0" w:defUnhideWhenUsed="0" w:defQFormat="0" w:count="375">
+  <w:latentStyles w:defLockedState="0" w:defUIPriority="99" w:defSemiHidden="0" w:defUnhideWhenUsed="0" w:defQFormat="0" w:count="376">
     <w:lsdException w:name="Normal" w:uiPriority="0" w:qFormat="1"/>
     <w:lsdException w:name="heading 1" w:uiPriority="9" w:qFormat="1"/>
     <w:lsdException w:name="heading 2" w:semiHidden="1" w:uiPriority="9" w:unhideWhenUsed="1" w:qFormat="1"/>
@@ -826,6 +910,7 @@
     <w:lsdException w:name="Smart Hyperlink" w:semiHidden="1" w:unhideWhenUsed="1"/>
     <w:lsdException w:name="Hashtag" w:semiHidden="1" w:unhideWhenUsed="1"/>
     <w:lsdException w:name="Unresolved Mention" w:semiHidden="1" w:unhideWhenUsed="1"/>
+    <w:lsdException w:name="Smart Link" w:semiHidden="1" w:unhideWhenUsed="1"/>
   </w:latentStyles>
   <w:style w:type="paragraph" w:default="1" w:styleId="Standard">
     <w:name w:val="Normal"/>

</xml_diff>